<commit_message>
Alterações para dia 3.
</commit_message>
<xml_diff>
--- a/Introducao_IA_IPEA_Exercicios_Revisao Comunicacao Estratégica.docx
+++ b/Introducao_IA_IPEA_Exercicios_Revisao Comunicacao Estratégica.docx
@@ -6,6 +6,7 @@
       <w:pPr>
         <w:pStyle w:val="Ttulo1"/>
         <w:spacing w:before="480" w:line="276" w:lineRule="auto"/>
+        <w:jc w:val="both"/>
         <w:rPr>
           <w:rFonts w:ascii="Calibri" w:eastAsia="Calibri" w:hAnsi="Calibri" w:cs="Calibri"/>
           <w:b/>
@@ -100,6 +101,7 @@
     <w:p>
       <w:pPr>
         <w:spacing w:after="200" w:line="276" w:lineRule="auto"/>
+        <w:jc w:val="both"/>
       </w:pPr>
       <w:proofErr w:type="spellStart"/>
       <w:r>
@@ -156,6 +158,7 @@
       <w:pPr>
         <w:pStyle w:val="Ttulo1"/>
         <w:spacing w:before="480" w:after="0" w:line="276" w:lineRule="auto"/>
+        <w:jc w:val="both"/>
         <w:rPr>
           <w:rFonts w:ascii="Calibri" w:eastAsia="Calibri" w:hAnsi="Calibri" w:cs="Calibri"/>
           <w:b/>
@@ -180,6 +183,7 @@
     <w:p>
       <w:pPr>
         <w:spacing w:after="200" w:line="276" w:lineRule="auto"/>
+        <w:jc w:val="both"/>
         <w:rPr>
           <w:rFonts w:ascii="Cambria" w:eastAsia="Cambria" w:hAnsi="Cambria" w:cs="Cambria"/>
           <w:sz w:val="22"/>
@@ -283,6 +287,7 @@
       <w:pPr>
         <w:pStyle w:val="Ttulo2"/>
         <w:spacing w:before="200" w:after="0" w:line="276" w:lineRule="auto"/>
+        <w:jc w:val="both"/>
       </w:pPr>
       <w:r>
         <w:rPr>
@@ -319,6 +324,9 @@
       </w:r>
     </w:p>
     <w:p>
+      <w:pPr>
+        <w:jc w:val="both"/>
+      </w:pPr>
       <w:r>
         <w:t>Abra o</w:t>
       </w:r>
@@ -354,6 +362,7 @@
       <w:pPr>
         <w:pStyle w:val="Ttulo2"/>
         <w:spacing w:before="200" w:after="0" w:line="276" w:lineRule="auto"/>
+        <w:jc w:val="both"/>
         <w:rPr>
           <w:rFonts w:ascii="Calibri" w:eastAsia="Calibri" w:hAnsi="Calibri" w:cs="Calibri"/>
           <w:b/>
@@ -429,6 +438,9 @@
       </w:r>
     </w:p>
     <w:p>
+      <w:pPr>
+        <w:jc w:val="both"/>
+      </w:pPr>
       <w:r>
         <w:t xml:space="preserve">🔹 </w:t>
       </w:r>
@@ -458,13 +470,16 @@
         <w:t xml:space="preserve">em linguagem </w:t>
       </w:r>
       <w:r>
-        <w:t>acessível para pessoas sem formação especializada na área.</w:t>
+        <w:t>acessível para pessoas sem formação especializada na área</w:t>
       </w:r>
       <w:r>
         <w:t>.</w:t>
       </w:r>
     </w:p>
     <w:p>
+      <w:pPr>
+        <w:jc w:val="both"/>
+      </w:pPr>
       <w:r>
         <w:t>Passos:</w:t>
       </w:r>
@@ -475,6 +490,7 @@
           <w:ilvl w:val="0"/>
           <w:numId w:val="6"/>
         </w:numPr>
+        <w:jc w:val="both"/>
       </w:pPr>
       <w:r>
         <w:t xml:space="preserve">Abra o arquivo </w:t>
@@ -496,6 +512,7 @@
           <w:ilvl w:val="0"/>
           <w:numId w:val="6"/>
         </w:numPr>
+        <w:jc w:val="both"/>
       </w:pPr>
       <w:r>
         <w:t xml:space="preserve">No </w:t>
@@ -520,26 +537,36 @@
       </w:r>
     </w:p>
     <w:p>
+      <w:pPr>
+        <w:jc w:val="both"/>
+      </w:pPr>
       <w:r>
         <w:t>Prompt sugerido:</w:t>
       </w:r>
     </w:p>
     <w:p>
-      <w:r>
-        <w:t xml:space="preserve"> </w:t>
-      </w:r>
-      <w:r>
-        <w:rPr>
-          <w:rFonts w:ascii="Segoe UI Emoji" w:hAnsi="Segoe UI Emoji" w:cs="Segoe UI Emoji"/>
-        </w:rPr>
-        <w:t>👉</w:t>
-      </w:r>
-      <w:r>
-        <w:t xml:space="preserve"> “Você é um Servidor Público do Governo Federal do Brasil. Sua tarefa é se comunicar com a Assessoria de Comunicação da sua organização para solicitar um evento para divulgação dos resultados técnicos do documento em anexo. Escreva uma comunicação interna em linguagem clara resumindo os principais resultados técnicos do documento em anexo seguindo as diretrizes contidas no Manual de Redação Oficial da Presidência da República.”</w:t>
-      </w:r>
-    </w:p>
-    <w:p>
-      <w:pPr>
+      <w:pPr>
+        <w:jc w:val="both"/>
+      </w:pPr>
+      <w:r>
+        <w:t>“</w:t>
+      </w:r>
+      <w:r>
+        <w:t xml:space="preserve">Por favor, leia o texto técnico em economia que vou fornecer </w:t>
+      </w:r>
+      <w:r>
+        <w:t xml:space="preserve">em anexo </w:t>
+      </w:r>
+      <w:r>
+        <w:t>e reescreva-o de forma simples e direta, utilizando linguagem acessível para pessoas sem formação especializada na área. Evite jargões técnicos excessivos e explique conceitos complexos com exemplos práticos, mantendo a precisão das informações</w:t>
+      </w:r>
+      <w:r>
+        <w:t>.”</w:t>
+      </w:r>
+    </w:p>
+    <w:p>
+      <w:pPr>
+        <w:jc w:val="both"/>
         <w:rPr>
           <w:sz w:val="6"/>
           <w:szCs w:val="6"/>
@@ -547,6 +574,9 @@
       </w:pPr>
     </w:p>
     <w:p>
+      <w:pPr>
+        <w:jc w:val="both"/>
+      </w:pPr>
       <w:r>
         <w:t>🔹</w:t>
       </w:r>
@@ -561,10 +591,13 @@
         <w:t xml:space="preserve">– </w:t>
       </w:r>
       <w:r>
-        <w:t>Formatar essa comunicação no padrão Ofício</w:t>
-      </w:r>
-    </w:p>
-    <w:p>
+        <w:t>Elaborar Apresentação de Slide a partir de Nota Técnica</w:t>
+      </w:r>
+    </w:p>
+    <w:p>
+      <w:pPr>
+        <w:jc w:val="both"/>
+      </w:pPr>
       <w:r>
         <w:t xml:space="preserve"> Passos:</w:t>
       </w:r>
@@ -575,38 +608,21 @@
           <w:ilvl w:val="0"/>
           <w:numId w:val="7"/>
         </w:numPr>
-      </w:pPr>
-      <w:r>
-        <w:t xml:space="preserve">Copie a comunicação interna gerada pelo </w:t>
+        <w:jc w:val="both"/>
+      </w:pPr>
+      <w:r>
+        <w:t xml:space="preserve">Abra a Nota Técnica </w:t>
       </w:r>
       <w:proofErr w:type="spellStart"/>
       <w:r>
-        <w:rPr>
-          <w:b/>
-          <w:bCs/>
-        </w:rPr>
-        <w:t>IpeaGPT</w:t>
+        <w:t>Dirur</w:t>
       </w:r>
       <w:proofErr w:type="spellEnd"/>
       <w:r>
-        <w:t xml:space="preserve"> e cole no </w:t>
-      </w:r>
-      <w:r>
-        <w:rPr>
-          <w:b/>
-          <w:bCs/>
-        </w:rPr>
-        <w:t>Microsoft Word</w:t>
-      </w:r>
-      <w:r>
-        <w:t xml:space="preserve"> no </w:t>
-      </w:r>
-      <w:r>
-        <w:rPr>
-          <w:b/>
-          <w:bCs/>
-        </w:rPr>
-        <w:t>navegador</w:t>
+        <w:t xml:space="preserve"> N</w:t>
+      </w:r>
+      <w:r>
+        <w:t>º 57.</w:t>
       </w:r>
     </w:p>
     <w:p>
@@ -615,63 +631,259 @@
           <w:ilvl w:val="0"/>
           <w:numId w:val="7"/>
         </w:numPr>
+        <w:jc w:val="both"/>
+      </w:pPr>
+      <w:r>
+        <w:t>N</w:t>
+      </w:r>
+      <w:r>
+        <w:t>um novo chat do</w:t>
+      </w:r>
+      <w:r>
+        <w:t xml:space="preserve"> </w:t>
+      </w:r>
+      <w:proofErr w:type="spellStart"/>
+      <w:r>
+        <w:t>IpeaGPT</w:t>
+      </w:r>
+      <w:proofErr w:type="spellEnd"/>
+      <w:r>
+        <w:t xml:space="preserve"> </w:t>
+      </w:r>
+      <w:r>
+        <w:rPr>
+          <w:b/>
+          <w:bCs/>
+        </w:rPr>
+        <w:t>anexe</w:t>
+      </w:r>
+      <w:r>
+        <w:t xml:space="preserve"> o documento e faça o seguinte prompt:</w:t>
+      </w:r>
+    </w:p>
+    <w:p>
+      <w:pPr>
+        <w:jc w:val="both"/>
+      </w:pPr>
+      <w:r>
+        <w:t>Prompt sugerido:</w:t>
+      </w:r>
+    </w:p>
+    <w:p>
+      <w:pPr>
+        <w:jc w:val="both"/>
+      </w:pPr>
+      <w:r>
+        <w:t>“</w:t>
+      </w:r>
+      <w:r>
+        <w:t>Crie uma apresentação de slides para 30 minutos de apresentação</w:t>
+      </w:r>
+      <w:r>
+        <w:t xml:space="preserve">, com até </w:t>
+      </w:r>
+      <w:r>
+        <w:t>78</w:t>
+      </w:r>
+      <w:r>
+        <w:t>00 caracteres</w:t>
+      </w:r>
+      <w:r>
+        <w:t>, tendo como base o conteúdo no documento técnico em anexo</w:t>
+      </w:r>
+      <w:r>
+        <w:t xml:space="preserve">, </w:t>
+      </w:r>
+      <w:r>
+        <w:rPr>
+          <w:u w:val="single"/>
+        </w:rPr>
+        <w:t>manten</w:t>
+      </w:r>
+      <w:r>
+        <w:rPr>
+          <w:u w:val="single"/>
+        </w:rPr>
+        <w:t>d</w:t>
+      </w:r>
+      <w:r>
+        <w:rPr>
+          <w:u w:val="single"/>
+        </w:rPr>
+        <w:t>o</w:t>
+      </w:r>
+      <w:r>
+        <w:t xml:space="preserve"> uma </w:t>
+      </w:r>
+      <w:r>
+        <w:t>linguagem técnica direcionada ao público de economistas</w:t>
+      </w:r>
+      <w:r>
+        <w:t>.</w:t>
+      </w:r>
+      <w:r>
+        <w:t>”</w:t>
+      </w:r>
+    </w:p>
+    <w:p>
+      <w:pPr>
+        <w:jc w:val="both"/>
+      </w:pPr>
+      <w:r>
+        <w:t>🔹</w:t>
+      </w:r>
+      <w:r>
+        <w:rPr>
+          <w:b/>
+          <w:bCs/>
+        </w:rPr>
+        <w:t xml:space="preserve"> Exercício </w:t>
+      </w:r>
+      <w:r>
+        <w:rPr>
+          <w:b/>
+          <w:bCs/>
+        </w:rPr>
+        <w:t>3</w:t>
+      </w:r>
+      <w:r>
+        <w:rPr>
+          <w:b/>
+          <w:bCs/>
+        </w:rPr>
+        <w:t xml:space="preserve"> </w:t>
+      </w:r>
+      <w:r>
+        <w:t xml:space="preserve">– </w:t>
+      </w:r>
+      <w:r>
+        <w:t xml:space="preserve">Formatar a apresentação de Slides com o </w:t>
+      </w:r>
+      <w:proofErr w:type="spellStart"/>
+      <w:r>
+        <w:t>Copilot</w:t>
+      </w:r>
+      <w:proofErr w:type="spellEnd"/>
+    </w:p>
+    <w:p>
+      <w:pPr>
+        <w:jc w:val="both"/>
+      </w:pPr>
+      <w:r>
+        <w:t>Passos:</w:t>
+      </w:r>
+    </w:p>
+    <w:p>
+      <w:pPr>
+        <w:numPr>
+          <w:ilvl w:val="0"/>
+          <w:numId w:val="7"/>
+        </w:numPr>
+        <w:jc w:val="both"/>
+      </w:pPr>
+      <w:r>
+        <w:t xml:space="preserve">Copie a </w:t>
+      </w:r>
+      <w:r>
+        <w:t>resposta do Prompt anterior;</w:t>
+      </w:r>
+    </w:p>
+    <w:p>
+      <w:pPr>
+        <w:numPr>
+          <w:ilvl w:val="0"/>
+          <w:numId w:val="7"/>
+        </w:numPr>
+        <w:jc w:val="both"/>
       </w:pPr>
       <w:r>
         <w:t xml:space="preserve">Abra o </w:t>
       </w:r>
+      <w:hyperlink r:id="rId7" w:history="1">
+        <w:r>
+          <w:rPr>
+            <w:rStyle w:val="Hyperlink"/>
+          </w:rPr>
+          <w:t>Powerpoint</w:t>
+        </w:r>
+      </w:hyperlink>
+      <w:r>
+        <w:t xml:space="preserve"> no navegador;</w:t>
+      </w:r>
+    </w:p>
+    <w:p>
+      <w:pPr>
+        <w:numPr>
+          <w:ilvl w:val="0"/>
+          <w:numId w:val="7"/>
+        </w:numPr>
+        <w:jc w:val="both"/>
+      </w:pPr>
+      <w:r>
+        <w:t xml:space="preserve">Abra o chat do </w:t>
+      </w:r>
       <w:proofErr w:type="spellStart"/>
       <w:r>
-        <w:rPr>
-          <w:b/>
-          <w:bCs/>
-        </w:rPr>
-        <w:t>Copilot</w:t>
+        <w:t>copilot</w:t>
       </w:r>
       <w:proofErr w:type="spellEnd"/>
       <w:r>
-        <w:t xml:space="preserve"> e faça o seguinte:</w:t>
-      </w:r>
-    </w:p>
-    <w:p>
+        <w:t xml:space="preserve"> e </w:t>
+      </w:r>
+      <w:r>
+        <w:t>i</w:t>
+      </w:r>
+      <w:r>
+        <w:t>nsira o seguinte prompt</w:t>
+      </w:r>
+      <w:r>
+        <w:t>:</w:t>
+      </w:r>
+    </w:p>
+    <w:p>
+      <w:pPr>
+        <w:jc w:val="both"/>
+      </w:pPr>
+    </w:p>
+    <w:p>
+      <w:pPr>
+        <w:jc w:val="both"/>
+      </w:pPr>
       <w:r>
         <w:t>Prompt sugerido:</w:t>
       </w:r>
     </w:p>
     <w:p>
-      <w:r>
-        <w:t xml:space="preserve"> </w:t>
-      </w:r>
-      <w:r>
-        <w:rPr>
-          <w:rFonts w:ascii="Segoe UI Emoji" w:hAnsi="Segoe UI Emoji" w:cs="Segoe UI Emoji"/>
-        </w:rPr>
-        <w:t>👉</w:t>
-      </w:r>
-      <w:r>
-        <w:t xml:space="preserve"> “Você é um Servidor Público do Governo Federal do Brasil. Você possui esse rascunho de comunicação interna contida neste documento. Formate o documento como um ofício seguindo as diretrizes contidas no Manual de Redação Oficial da Presidência da República.”</w:t>
-      </w:r>
-    </w:p>
-    <w:p>
-      <w:r>
-        <w:t>E após:</w:t>
-      </w:r>
-      <w:r>
-        <w:t xml:space="preserve"> </w:t>
-      </w:r>
-      <w:r>
-        <w:t xml:space="preserve"> </w:t>
-      </w:r>
-      <w:r>
-        <w:rPr>
-          <w:rFonts w:ascii="Segoe UI Emoji" w:hAnsi="Segoe UI Emoji" w:cs="Segoe UI Emoji"/>
-        </w:rPr>
-        <w:t>👉</w:t>
-      </w:r>
-      <w:r>
-        <w:t xml:space="preserve"> </w:t>
-      </w:r>
-      <w:r>
-        <w:t>“Gere arquivo Word formatado.”</w:t>
+      <w:pPr>
+        <w:jc w:val="both"/>
+      </w:pPr>
+      <w:r>
+        <w:t>“</w:t>
+      </w:r>
+      <w:r>
+        <w:t>Gere um arquivo PowerPoint para o</w:t>
+      </w:r>
+      <w:r>
+        <w:t xml:space="preserve"> roteiro</w:t>
+      </w:r>
+      <w:r>
+        <w:t xml:space="preserve"> de apresentação de slides</w:t>
+      </w:r>
+      <w:r>
+        <w:t xml:space="preserve"> abaixo:</w:t>
+      </w:r>
+      <w:r>
+        <w:br/>
+      </w:r>
+      <w:r>
+        <w:rPr>
+          <w:b/>
+          <w:bCs/>
+        </w:rPr>
+        <w:t>COLE AQUI A RESPOSTA DO PROMPT ANTERIOR</w:t>
+      </w:r>
+      <w:r>
+        <w:t>”</w:t>
       </w:r>
     </w:p>
     <w:sectPr>
@@ -2065,6 +2277,18 @@
       <w:shd w:val="clear" w:color="auto" w:fill="E1DFDD"/>
     </w:rPr>
   </w:style>
+  <w:style w:type="character" w:styleId="HiperlinkVisitado">
+    <w:name w:val="FollowedHyperlink"/>
+    <w:basedOn w:val="Fontepargpadro"/>
+    <w:uiPriority w:val="99"/>
+    <w:semiHidden/>
+    <w:unhideWhenUsed/>
+    <w:rsid w:val="00850EF9"/>
+    <w:rPr>
+      <w:color w:val="96607D" w:themeColor="followedHyperlink"/>
+      <w:u w:val="single"/>
+    </w:rPr>
+  </w:style>
 </w:styles>
 </file>
 

</xml_diff>